<commit_message>
add use-case specification for 'post/edit/delete a comment'
</commit_message>
<xml_diff>
--- a/Doc/Usercase-Specification-Thong.docx
+++ b/Doc/Usercase-Specification-Thong.docx
@@ -7,7 +7,13 @@
         <w:pStyle w:val="Heading1"/>
       </w:pPr>
       <w:r>
-        <w:t>Use-case specification - &lt;Post/Remove a comment&gt;</w:t>
+        <w:t>Use-case specification - &lt;Post/</w:t>
+      </w:r>
+      <w:r>
+        <w:t>edit/delete</w:t>
+      </w:r>
+      <w:r>
+        <w:t xml:space="preserve"> a comment&gt;</w:t>
       </w:r>
     </w:p>
     <w:p>
@@ -20,12 +26,7 @@
     </w:p>
     <w:p>
       <w:r>
-        <w:t>This use-cas allow</w:t>
-      </w:r>
-      <w:bookmarkStart w:id="0" w:name="_GoBack"/>
-      <w:bookmarkEnd w:id="0"/>
-      <w:r>
-        <w:t>s the anonymous users and admin</w:t>
+        <w:t>This use-cas allows the anonymous users and admin</w:t>
       </w:r>
       <w:r>
         <w:t xml:space="preserve"> and admission staff</w:t>
@@ -34,7 +35,13 @@
         <w:t xml:space="preserve"> to post, edit or remove comments for a articles or a schools in this website.</w:t>
       </w:r>
       <w:r>
-        <w:t xml:space="preserve"> This include : post a comment, edit a comment, remove a comment. </w:t>
+        <w:t xml:space="preserve"> This include : post a</w:t>
+      </w:r>
+      <w:r>
+        <w:t xml:space="preserve"> comment, edit a comment, delete</w:t>
+      </w:r>
+      <w:r>
+        <w:t xml:space="preserve"> a comment. </w:t>
       </w:r>
     </w:p>
     <w:p>
@@ -62,7 +69,7 @@
         </w:numPr>
       </w:pPr>
       <w:r>
-        <w:t>Scrolldown the webpage</w:t>
+        <w:t>Enter text into the comment-box</w:t>
       </w:r>
     </w:p>
     <w:p>
@@ -74,7 +81,24 @@
         </w:numPr>
       </w:pPr>
       <w:r>
-        <w:t xml:space="preserve">Choose the comment-box </w:t>
+        <w:t>Push “</w:t>
+      </w:r>
+      <w:r>
+        <w:t>Enter” key on the keyboard or “Comment</w:t>
+      </w:r>
+      <w:r>
+        <w:t xml:space="preserve">” button on the left of comment-box to </w:t>
+      </w:r>
+      <w:r>
+        <w:t>post comment.</w:t>
+      </w:r>
+    </w:p>
+    <w:p>
+      <w:pPr>
+        <w:pStyle w:val="Heading3"/>
+      </w:pPr>
+      <w:r>
+        <w:t>Edit a comment</w:t>
       </w:r>
     </w:p>
     <w:p>
@@ -82,11 +106,26 @@
         <w:pStyle w:val="ListParagraph"/>
         <w:numPr>
           <w:ilvl w:val="0"/>
-          <w:numId w:val="4"/>
+          <w:numId w:val="6"/>
         </w:numPr>
       </w:pPr>
       <w:r>
-        <w:t>Enter text for comment into the comment-box</w:t>
+        <w:t xml:space="preserve">Click </w:t>
+      </w:r>
+      <w:r>
+        <w:t xml:space="preserve"> “Edit”</w:t>
+      </w:r>
+      <w:r>
+        <w:t xml:space="preserve"> action </w:t>
+      </w:r>
+      <w:r>
+        <w:t>bellow</w:t>
+      </w:r>
+      <w:r>
+        <w:t xml:space="preserve"> </w:t>
+      </w:r>
+      <w:r>
+        <w:t>the comment, a box-form appear for editing.</w:t>
       </w:r>
     </w:p>
     <w:p>
@@ -94,28 +133,14 @@
         <w:pStyle w:val="ListParagraph"/>
         <w:numPr>
           <w:ilvl w:val="0"/>
-          <w:numId w:val="4"/>
+          <w:numId w:val="6"/>
         </w:numPr>
       </w:pPr>
       <w:r>
-        <w:t xml:space="preserve">Push “Enter” key on the keyboard or “Gửi” button on the left of comment-box to </w:t>
-      </w:r>
-    </w:p>
-    <w:p>
-      <w:pPr>
-        <w:pStyle w:val="Heading3"/>
-      </w:pPr>
-      <w:r>
-        <w:t>Modify</w:t>
-      </w:r>
-      <w:r>
-        <w:t xml:space="preserve"> information of</w:t>
-      </w:r>
-      <w:r>
-        <w:t xml:space="preserve"> </w:t>
-      </w:r>
-      <w:r>
-        <w:t>a university</w:t>
+        <w:t xml:space="preserve">Enter the text into the </w:t>
+      </w:r>
+      <w:r>
+        <w:t>edit box .</w:t>
       </w:r>
     </w:p>
     <w:p>
@@ -123,20 +148,19 @@
         <w:pStyle w:val="ListParagraph"/>
         <w:numPr>
           <w:ilvl w:val="0"/>
-          <w:numId w:val="3"/>
+          <w:numId w:val="6"/>
         </w:numPr>
       </w:pPr>
       <w:r>
-        <w:t xml:space="preserve">The </w:t>
-      </w:r>
-      <w:r>
-        <w:t>administrator/admission staff selects "Modify information</w:t>
-      </w:r>
-      <w:r>
-        <w:t>"</w:t>
-      </w:r>
-      <w:r>
-        <w:t>.</w:t>
+        <w:t>Click “Save” button to save the comment</w:t>
+      </w:r>
+    </w:p>
+    <w:p>
+      <w:pPr>
+        <w:pStyle w:val="Heading3"/>
+      </w:pPr>
+      <w:r>
+        <w:t>Edit a comment</w:t>
       </w:r>
     </w:p>
     <w:p>
@@ -144,23 +168,17 @@
         <w:pStyle w:val="ListParagraph"/>
         <w:numPr>
           <w:ilvl w:val="0"/>
-          <w:numId w:val="3"/>
+          <w:numId w:val="7"/>
         </w:numPr>
       </w:pPr>
       <w:r>
-        <w:t>The sy</w:t>
-      </w:r>
-      <w:r>
-        <w:t xml:space="preserve">stem displays an editable </w:t>
-      </w:r>
-      <w:r>
-        <w:t>form</w:t>
-      </w:r>
-      <w:r>
-        <w:t xml:space="preserve"> with old information</w:t>
-      </w:r>
-      <w:r>
-        <w:t>.</w:t>
+        <w:t>Click the “Delete”</w:t>
+      </w:r>
+      <w:r>
+        <w:t xml:space="preserve"> action bellow the comment, beside “Edit” action</w:t>
+      </w:r>
+      <w:r>
+        <w:t>, a alert dialog appear to verify the action.</w:t>
       </w:r>
     </w:p>
     <w:p>
@@ -168,23 +186,87 @@
         <w:pStyle w:val="ListParagraph"/>
         <w:numPr>
           <w:ilvl w:val="0"/>
-          <w:numId w:val="3"/>
+          <w:numId w:val="7"/>
         </w:numPr>
       </w:pPr>
       <w:r>
-        <w:t>The administrator/admission staff</w:t>
-      </w:r>
-      <w:r>
-        <w:t xml:space="preserve"> types in</w:t>
-      </w:r>
-      <w:r>
-        <w:t xml:space="preserve"> the field</w:t>
-      </w:r>
-      <w:r>
-        <w:t xml:space="preserve"> he/she wishes to modify</w:t>
-      </w:r>
-      <w:r>
-        <w:t>.</w:t>
+        <w:t>Click “Confirm” button to confirm delete action.</w:t>
+      </w:r>
+    </w:p>
+    <w:p>
+      <w:pPr>
+        <w:pStyle w:val="Heading2"/>
+      </w:pPr>
+      <w:r>
+        <w:t>Associations</w:t>
+      </w:r>
+    </w:p>
+    <w:p>
+      <w:pPr>
+        <w:pStyle w:val="Heading3"/>
+      </w:pPr>
+      <w:r>
+        <w:t>Actors</w:t>
+      </w:r>
+    </w:p>
+    <w:p>
+      <w:r>
+        <w:t>The actor st</w:t>
+      </w:r>
+      <w:r>
+        <w:t>arting this use case is:</w:t>
+      </w:r>
+      <w:r>
+        <w:br/>
+      </w:r>
+      <w:r>
+        <w:tab/>
+        <w:t>-</w:t>
+      </w:r>
+      <w:r>
+        <w:t xml:space="preserve"> </w:t>
+      </w:r>
+      <w:r>
+        <w:t>Adm</w:t>
+      </w:r>
+      <w:r>
+        <w:t>inistrator</w:t>
+      </w:r>
+      <w:r>
+        <w:t>s or Admission staffs or Logged</w:t>
+      </w:r>
+      <w:r>
+        <w:t>-</w:t>
+      </w:r>
+      <w:r>
+        <w:t>u</w:t>
+      </w:r>
+      <w:r>
+        <w:t>ser</w:t>
+      </w:r>
+      <w:r>
+        <w:t>s</w:t>
+      </w:r>
+    </w:p>
+    <w:p>
+      <w:pPr>
+        <w:pStyle w:val="Heading3"/>
+      </w:pPr>
+      <w:r>
+        <w:t>Associations to Other Use Cases</w:t>
+      </w:r>
+    </w:p>
+    <w:p>
+      <w:r>
+        <w:t>None.</w:t>
+      </w:r>
+    </w:p>
+    <w:p>
+      <w:pPr>
+        <w:pStyle w:val="Heading3"/>
+      </w:pPr>
+      <w:r>
+        <w:t>Associations from Other Use Cases</w:t>
       </w:r>
     </w:p>
     <w:p>
@@ -192,23 +274,11 @@
         <w:pStyle w:val="ListParagraph"/>
         <w:numPr>
           <w:ilvl w:val="0"/>
-          <w:numId w:val="3"/>
+          <w:numId w:val="8"/>
         </w:numPr>
       </w:pPr>
       <w:r>
-        <w:t>When cha</w:t>
-      </w:r>
-      <w:r>
-        <w:t>nges are complete, the</w:t>
-      </w:r>
-      <w:r>
-        <w:t xml:space="preserve"> </w:t>
-      </w:r>
-      <w:r>
-        <w:t>administrator/admission staff selects "Save</w:t>
-      </w:r>
-      <w:r>
-        <w:t>"</w:t>
+        <w:t xml:space="preserve">Login viva social network accoutn </w:t>
       </w:r>
     </w:p>
     <w:p>
@@ -216,14 +286,11 @@
         <w:pStyle w:val="ListParagraph"/>
         <w:numPr>
           <w:ilvl w:val="0"/>
-          <w:numId w:val="3"/>
+          <w:numId w:val="8"/>
         </w:numPr>
       </w:pPr>
       <w:r>
-        <w:t xml:space="preserve">The database system updates the university </w:t>
-      </w:r>
-      <w:r>
-        <w:t>information.</w:t>
+        <w:t xml:space="preserve"> Login/logout</w:t>
       </w:r>
     </w:p>
     <w:p>
@@ -231,75 +298,36 @@
         <w:pStyle w:val="Heading2"/>
       </w:pPr>
       <w:r>
-        <w:t>Associations</w:t>
-      </w:r>
-    </w:p>
-    <w:p>
-      <w:pPr>
-        <w:pStyle w:val="Heading3"/>
-      </w:pPr>
-      <w:r>
-        <w:t>Actors</w:t>
-      </w:r>
-    </w:p>
-    <w:p>
-      <w:r>
-        <w:t>The actor st</w:t>
-      </w:r>
-      <w:r>
-        <w:t>arting this use case is:</w:t>
-      </w:r>
-      <w:r>
-        <w:br/>
-      </w:r>
-      <w:r>
-        <w:tab/>
-        <w:t>-</w:t>
-      </w:r>
-      <w:r>
-        <w:t xml:space="preserve"> </w:t>
-      </w:r>
-      <w:r>
-        <w:t>Administrators or Admission staffs.</w:t>
-      </w:r>
-    </w:p>
-    <w:p>
-      <w:r>
-        <w:t>Actors also involved in</w:t>
-      </w:r>
-      <w:r>
-        <w:t xml:space="preserve"> </w:t>
-      </w:r>
-      <w:r>
-        <w:t>this use case:</w:t>
-      </w:r>
-      <w:r>
-        <w:br/>
-      </w:r>
-      <w:r>
-        <w:tab/>
-        <w:t>-</w:t>
-      </w:r>
-    </w:p>
-    <w:p>
-      <w:pPr>
-        <w:pStyle w:val="Heading3"/>
-      </w:pPr>
-      <w:r>
-        <w:t>Associations to Other Use Cases</w:t>
-      </w:r>
-    </w:p>
-    <w:p>
-      <w:r>
-        <w:t>None.</w:t>
-      </w:r>
-    </w:p>
-    <w:p>
-      <w:pPr>
-        <w:pStyle w:val="Heading3"/>
-      </w:pPr>
-      <w:r>
-        <w:t>Associations from Other Use Cases</w:t>
+        <w:t>Pre-Conditions</w:t>
+      </w:r>
+    </w:p>
+    <w:p>
+      <w:r>
+        <w:t>Before th</w:t>
+      </w:r>
+      <w:r>
+        <w:t xml:space="preserve">is use case begins the </w:t>
+      </w:r>
+      <w:r>
+        <w:t xml:space="preserve">users </w:t>
+      </w:r>
+      <w:r>
+        <w:t>ha</w:t>
+      </w:r>
+      <w:r>
+        <w:t>ve</w:t>
+      </w:r>
+      <w:r>
+        <w:t xml:space="preserve"> logged onto the system.</w:t>
+      </w:r>
+    </w:p>
+    <w:p>
+      <w:pPr>
+        <w:pStyle w:val="Heading2"/>
+      </w:pPr>
+      <w:r>
+        <w:lastRenderedPageBreak/>
+        <w:t>Special Requirements</w:t>
       </w:r>
     </w:p>
     <w:p>
@@ -308,47 +336,9 @@
       </w:r>
     </w:p>
     <w:p>
-      <w:pPr>
-        <w:pStyle w:val="Heading2"/>
-      </w:pPr>
-      <w:r>
-        <w:t>Pre-Conditions</w:t>
-      </w:r>
-    </w:p>
-    <w:p>
-      <w:r>
-        <w:t>Before th</w:t>
-      </w:r>
-      <w:r>
-        <w:t>is use case begins the administrator or admission staff</w:t>
-      </w:r>
-      <w:r>
-        <w:t xml:space="preserve"> has logged onto the system.</w:t>
-      </w:r>
-    </w:p>
-    <w:p>
-      <w:pPr>
-        <w:pStyle w:val="Heading2"/>
-      </w:pPr>
-      <w:r>
-        <w:t>Special Requirements</w:t>
-      </w:r>
-    </w:p>
-    <w:p>
-      <w:r>
-        <w:t>None</w:t>
-      </w:r>
-    </w:p>
-    <w:p>
-      <w:pPr>
-        <w:pStyle w:val="Heading1"/>
-      </w:pPr>
-      <w:r>
-        <w:lastRenderedPageBreak/>
-        <w:t>Add/Remove an account for admission staff</w:t>
-      </w:r>
-    </w:p>
-    <w:p/>
+      <w:bookmarkStart w:id="0" w:name="_GoBack"/>
+      <w:bookmarkEnd w:id="0"/>
+    </w:p>
     <w:sectPr>
       <w:pgSz w:w="12240" w:h="15840"/>
       <w:pgMar w:top="1440" w:right="1440" w:bottom="1440" w:left="1440" w:header="720" w:footer="720" w:gutter="0"/>
@@ -362,6 +352,95 @@
 <file path=word/numbering.xml><?xml version="1.0" encoding="utf-8"?>
 <w:numbering xmlns:wpc="http://schemas.microsoft.com/office/word/2010/wordprocessingCanvas" xmlns:mc="http://schemas.openxmlformats.org/markup-compatibility/2006" xmlns:o="urn:schemas-microsoft-com:office:office" xmlns:r="http://schemas.openxmlformats.org/officeDocument/2006/relationships" xmlns:m="http://schemas.openxmlformats.org/officeDocument/2006/math" xmlns:v="urn:schemas-microsoft-com:vml" xmlns:wp14="http://schemas.microsoft.com/office/word/2010/wordprocessingDrawing" xmlns:wp="http://schemas.openxmlformats.org/drawingml/2006/wordprocessingDrawing" xmlns:w10="urn:schemas-microsoft-com:office:word" xmlns:w="http://schemas.openxmlformats.org/wordprocessingml/2006/main" xmlns:w14="http://schemas.microsoft.com/office/word/2010/wordml" xmlns:w15="http://schemas.microsoft.com/office/word/2012/wordml" xmlns:wpg="http://schemas.microsoft.com/office/word/2010/wordprocessingGroup" xmlns:wpi="http://schemas.microsoft.com/office/word/2010/wordprocessingInk" xmlns:wne="http://schemas.microsoft.com/office/word/2006/wordml" xmlns:wps="http://schemas.microsoft.com/office/word/2010/wordprocessingShape" mc:Ignorable="w14 w15 wp14">
   <w:abstractNum w:abstractNumId="0">
+    <w:nsid w:val="182567B3"/>
+    <w:multiLevelType w:val="hybridMultilevel"/>
+    <w:tmpl w:val="6686BF12"/>
+    <w:lvl w:ilvl="0" w:tplc="0409000F">
+      <w:start w:val="1"/>
+      <w:numFmt w:val="decimal"/>
+      <w:lvlText w:val="%1."/>
+      <w:lvlJc w:val="left"/>
+      <w:pPr>
+        <w:ind w:left="720" w:hanging="360"/>
+      </w:pPr>
+      <w:rPr>
+        <w:rFonts w:hint="default"/>
+      </w:rPr>
+    </w:lvl>
+    <w:lvl w:ilvl="1" w:tplc="04090019" w:tentative="1">
+      <w:start w:val="1"/>
+      <w:numFmt w:val="lowerLetter"/>
+      <w:lvlText w:val="%2."/>
+      <w:lvlJc w:val="left"/>
+      <w:pPr>
+        <w:ind w:left="1440" w:hanging="360"/>
+      </w:pPr>
+    </w:lvl>
+    <w:lvl w:ilvl="2" w:tplc="0409001B" w:tentative="1">
+      <w:start w:val="1"/>
+      <w:numFmt w:val="lowerRoman"/>
+      <w:lvlText w:val="%3."/>
+      <w:lvlJc w:val="right"/>
+      <w:pPr>
+        <w:ind w:left="2160" w:hanging="180"/>
+      </w:pPr>
+    </w:lvl>
+    <w:lvl w:ilvl="3" w:tplc="0409000F" w:tentative="1">
+      <w:start w:val="1"/>
+      <w:numFmt w:val="decimal"/>
+      <w:lvlText w:val="%4."/>
+      <w:lvlJc w:val="left"/>
+      <w:pPr>
+        <w:ind w:left="2880" w:hanging="360"/>
+      </w:pPr>
+    </w:lvl>
+    <w:lvl w:ilvl="4" w:tplc="04090019" w:tentative="1">
+      <w:start w:val="1"/>
+      <w:numFmt w:val="lowerLetter"/>
+      <w:lvlText w:val="%5."/>
+      <w:lvlJc w:val="left"/>
+      <w:pPr>
+        <w:ind w:left="3600" w:hanging="360"/>
+      </w:pPr>
+    </w:lvl>
+    <w:lvl w:ilvl="5" w:tplc="0409001B" w:tentative="1">
+      <w:start w:val="1"/>
+      <w:numFmt w:val="lowerRoman"/>
+      <w:lvlText w:val="%6."/>
+      <w:lvlJc w:val="right"/>
+      <w:pPr>
+        <w:ind w:left="4320" w:hanging="180"/>
+      </w:pPr>
+    </w:lvl>
+    <w:lvl w:ilvl="6" w:tplc="0409000F" w:tentative="1">
+      <w:start w:val="1"/>
+      <w:numFmt w:val="decimal"/>
+      <w:lvlText w:val="%7."/>
+      <w:lvlJc w:val="left"/>
+      <w:pPr>
+        <w:ind w:left="5040" w:hanging="360"/>
+      </w:pPr>
+    </w:lvl>
+    <w:lvl w:ilvl="7" w:tplc="04090019" w:tentative="1">
+      <w:start w:val="1"/>
+      <w:numFmt w:val="lowerLetter"/>
+      <w:lvlText w:val="%8."/>
+      <w:lvlJc w:val="left"/>
+      <w:pPr>
+        <w:ind w:left="5760" w:hanging="360"/>
+      </w:pPr>
+    </w:lvl>
+    <w:lvl w:ilvl="8" w:tplc="0409001B" w:tentative="1">
+      <w:start w:val="1"/>
+      <w:numFmt w:val="lowerRoman"/>
+      <w:lvlText w:val="%9."/>
+      <w:lvlJc w:val="right"/>
+      <w:pPr>
+        <w:ind w:left="6480" w:hanging="180"/>
+      </w:pPr>
+    </w:lvl>
+  </w:abstractNum>
+  <w:abstractNum w:abstractNumId="1">
     <w:nsid w:val="22401E9B"/>
     <w:multiLevelType w:val="hybridMultilevel"/>
     <w:tmpl w:val="AC76A53A"/>
@@ -447,7 +526,96 @@
       </w:pPr>
     </w:lvl>
   </w:abstractNum>
-  <w:abstractNum w:abstractNumId="1">
+  <w:abstractNum w:abstractNumId="2">
+    <w:nsid w:val="28B445B5"/>
+    <w:multiLevelType w:val="hybridMultilevel"/>
+    <w:tmpl w:val="B2807818"/>
+    <w:lvl w:ilvl="0" w:tplc="0409000F">
+      <w:start w:val="1"/>
+      <w:numFmt w:val="decimal"/>
+      <w:lvlText w:val="%1."/>
+      <w:lvlJc w:val="left"/>
+      <w:pPr>
+        <w:ind w:left="720" w:hanging="360"/>
+      </w:pPr>
+      <w:rPr>
+        <w:rFonts w:hint="default"/>
+      </w:rPr>
+    </w:lvl>
+    <w:lvl w:ilvl="1" w:tplc="04090019" w:tentative="1">
+      <w:start w:val="1"/>
+      <w:numFmt w:val="lowerLetter"/>
+      <w:lvlText w:val="%2."/>
+      <w:lvlJc w:val="left"/>
+      <w:pPr>
+        <w:ind w:left="1440" w:hanging="360"/>
+      </w:pPr>
+    </w:lvl>
+    <w:lvl w:ilvl="2" w:tplc="0409001B" w:tentative="1">
+      <w:start w:val="1"/>
+      <w:numFmt w:val="lowerRoman"/>
+      <w:lvlText w:val="%3."/>
+      <w:lvlJc w:val="right"/>
+      <w:pPr>
+        <w:ind w:left="2160" w:hanging="180"/>
+      </w:pPr>
+    </w:lvl>
+    <w:lvl w:ilvl="3" w:tplc="0409000F" w:tentative="1">
+      <w:start w:val="1"/>
+      <w:numFmt w:val="decimal"/>
+      <w:lvlText w:val="%4."/>
+      <w:lvlJc w:val="left"/>
+      <w:pPr>
+        <w:ind w:left="2880" w:hanging="360"/>
+      </w:pPr>
+    </w:lvl>
+    <w:lvl w:ilvl="4" w:tplc="04090019" w:tentative="1">
+      <w:start w:val="1"/>
+      <w:numFmt w:val="lowerLetter"/>
+      <w:lvlText w:val="%5."/>
+      <w:lvlJc w:val="left"/>
+      <w:pPr>
+        <w:ind w:left="3600" w:hanging="360"/>
+      </w:pPr>
+    </w:lvl>
+    <w:lvl w:ilvl="5" w:tplc="0409001B" w:tentative="1">
+      <w:start w:val="1"/>
+      <w:numFmt w:val="lowerRoman"/>
+      <w:lvlText w:val="%6."/>
+      <w:lvlJc w:val="right"/>
+      <w:pPr>
+        <w:ind w:left="4320" w:hanging="180"/>
+      </w:pPr>
+    </w:lvl>
+    <w:lvl w:ilvl="6" w:tplc="0409000F" w:tentative="1">
+      <w:start w:val="1"/>
+      <w:numFmt w:val="decimal"/>
+      <w:lvlText w:val="%7."/>
+      <w:lvlJc w:val="left"/>
+      <w:pPr>
+        <w:ind w:left="5040" w:hanging="360"/>
+      </w:pPr>
+    </w:lvl>
+    <w:lvl w:ilvl="7" w:tplc="04090019" w:tentative="1">
+      <w:start w:val="1"/>
+      <w:numFmt w:val="lowerLetter"/>
+      <w:lvlText w:val="%8."/>
+      <w:lvlJc w:val="left"/>
+      <w:pPr>
+        <w:ind w:left="5760" w:hanging="360"/>
+      </w:pPr>
+    </w:lvl>
+    <w:lvl w:ilvl="8" w:tplc="0409001B" w:tentative="1">
+      <w:start w:val="1"/>
+      <w:numFmt w:val="lowerRoman"/>
+      <w:lvlText w:val="%9."/>
+      <w:lvlJc w:val="right"/>
+      <w:pPr>
+        <w:ind w:left="6480" w:hanging="180"/>
+      </w:pPr>
+    </w:lvl>
+  </w:abstractNum>
+  <w:abstractNum w:abstractNumId="3">
     <w:nsid w:val="2AC61689"/>
     <w:multiLevelType w:val="hybridMultilevel"/>
     <w:tmpl w:val="81F630B0"/>
@@ -533,7 +701,209 @@
       </w:pPr>
     </w:lvl>
   </w:abstractNum>
-  <w:abstractNum w:abstractNumId="2">
+  <w:abstractNum w:abstractNumId="4">
+    <w:nsid w:val="46450993"/>
+    <w:multiLevelType w:val="hybridMultilevel"/>
+    <w:tmpl w:val="2BB8763A"/>
+    <w:lvl w:ilvl="0" w:tplc="EE829F44">
+      <w:start w:val="1"/>
+      <w:numFmt w:val="decimal"/>
+      <w:lvlText w:val="%1."/>
+      <w:lvlJc w:val="left"/>
+      <w:pPr>
+        <w:ind w:left="1080" w:hanging="360"/>
+      </w:pPr>
+      <w:rPr>
+        <w:rFonts w:asciiTheme="minorHAnsi" w:eastAsiaTheme="minorHAnsi" w:hAnsiTheme="minorHAnsi" w:cstheme="minorBidi"/>
+      </w:rPr>
+    </w:lvl>
+    <w:lvl w:ilvl="1" w:tplc="04090003" w:tentative="1">
+      <w:start w:val="1"/>
+      <w:numFmt w:val="bullet"/>
+      <w:lvlText w:val="o"/>
+      <w:lvlJc w:val="left"/>
+      <w:pPr>
+        <w:ind w:left="1800" w:hanging="360"/>
+      </w:pPr>
+      <w:rPr>
+        <w:rFonts w:ascii="Courier New" w:hAnsi="Courier New" w:cs="Courier New" w:hint="default"/>
+      </w:rPr>
+    </w:lvl>
+    <w:lvl w:ilvl="2" w:tplc="04090005" w:tentative="1">
+      <w:start w:val="1"/>
+      <w:numFmt w:val="bullet"/>
+      <w:lvlText w:val=""/>
+      <w:lvlJc w:val="left"/>
+      <w:pPr>
+        <w:ind w:left="2520" w:hanging="360"/>
+      </w:pPr>
+      <w:rPr>
+        <w:rFonts w:ascii="Wingdings" w:hAnsi="Wingdings" w:hint="default"/>
+      </w:rPr>
+    </w:lvl>
+    <w:lvl w:ilvl="3" w:tplc="04090001" w:tentative="1">
+      <w:start w:val="1"/>
+      <w:numFmt w:val="bullet"/>
+      <w:lvlText w:val=""/>
+      <w:lvlJc w:val="left"/>
+      <w:pPr>
+        <w:ind w:left="3240" w:hanging="360"/>
+      </w:pPr>
+      <w:rPr>
+        <w:rFonts w:ascii="Symbol" w:hAnsi="Symbol" w:hint="default"/>
+      </w:rPr>
+    </w:lvl>
+    <w:lvl w:ilvl="4" w:tplc="04090003" w:tentative="1">
+      <w:start w:val="1"/>
+      <w:numFmt w:val="bullet"/>
+      <w:lvlText w:val="o"/>
+      <w:lvlJc w:val="left"/>
+      <w:pPr>
+        <w:ind w:left="3960" w:hanging="360"/>
+      </w:pPr>
+      <w:rPr>
+        <w:rFonts w:ascii="Courier New" w:hAnsi="Courier New" w:cs="Courier New" w:hint="default"/>
+      </w:rPr>
+    </w:lvl>
+    <w:lvl w:ilvl="5" w:tplc="04090005" w:tentative="1">
+      <w:start w:val="1"/>
+      <w:numFmt w:val="bullet"/>
+      <w:lvlText w:val=""/>
+      <w:lvlJc w:val="left"/>
+      <w:pPr>
+        <w:ind w:left="4680" w:hanging="360"/>
+      </w:pPr>
+      <w:rPr>
+        <w:rFonts w:ascii="Wingdings" w:hAnsi="Wingdings" w:hint="default"/>
+      </w:rPr>
+    </w:lvl>
+    <w:lvl w:ilvl="6" w:tplc="04090001" w:tentative="1">
+      <w:start w:val="1"/>
+      <w:numFmt w:val="bullet"/>
+      <w:lvlText w:val=""/>
+      <w:lvlJc w:val="left"/>
+      <w:pPr>
+        <w:ind w:left="5400" w:hanging="360"/>
+      </w:pPr>
+      <w:rPr>
+        <w:rFonts w:ascii="Symbol" w:hAnsi="Symbol" w:hint="default"/>
+      </w:rPr>
+    </w:lvl>
+    <w:lvl w:ilvl="7" w:tplc="04090003" w:tentative="1">
+      <w:start w:val="1"/>
+      <w:numFmt w:val="bullet"/>
+      <w:lvlText w:val="o"/>
+      <w:lvlJc w:val="left"/>
+      <w:pPr>
+        <w:ind w:left="6120" w:hanging="360"/>
+      </w:pPr>
+      <w:rPr>
+        <w:rFonts w:ascii="Courier New" w:hAnsi="Courier New" w:cs="Courier New" w:hint="default"/>
+      </w:rPr>
+    </w:lvl>
+    <w:lvl w:ilvl="8" w:tplc="04090005" w:tentative="1">
+      <w:start w:val="1"/>
+      <w:numFmt w:val="bullet"/>
+      <w:lvlText w:val=""/>
+      <w:lvlJc w:val="left"/>
+      <w:pPr>
+        <w:ind w:left="6840" w:hanging="360"/>
+      </w:pPr>
+      <w:rPr>
+        <w:rFonts w:ascii="Wingdings" w:hAnsi="Wingdings" w:hint="default"/>
+      </w:rPr>
+    </w:lvl>
+  </w:abstractNum>
+  <w:abstractNum w:abstractNumId="5">
+    <w:nsid w:val="71884500"/>
+    <w:multiLevelType w:val="hybridMultilevel"/>
+    <w:tmpl w:val="1DAEED70"/>
+    <w:lvl w:ilvl="0" w:tplc="0409000F">
+      <w:start w:val="1"/>
+      <w:numFmt w:val="decimal"/>
+      <w:lvlText w:val="%1."/>
+      <w:lvlJc w:val="left"/>
+      <w:pPr>
+        <w:ind w:left="1080" w:hanging="360"/>
+      </w:pPr>
+      <w:rPr>
+        <w:rFonts w:hint="default"/>
+      </w:rPr>
+    </w:lvl>
+    <w:lvl w:ilvl="1" w:tplc="04090019" w:tentative="1">
+      <w:start w:val="1"/>
+      <w:numFmt w:val="lowerLetter"/>
+      <w:lvlText w:val="%2."/>
+      <w:lvlJc w:val="left"/>
+      <w:pPr>
+        <w:ind w:left="1800" w:hanging="360"/>
+      </w:pPr>
+    </w:lvl>
+    <w:lvl w:ilvl="2" w:tplc="0409001B" w:tentative="1">
+      <w:start w:val="1"/>
+      <w:numFmt w:val="lowerRoman"/>
+      <w:lvlText w:val="%3."/>
+      <w:lvlJc w:val="right"/>
+      <w:pPr>
+        <w:ind w:left="2520" w:hanging="180"/>
+      </w:pPr>
+    </w:lvl>
+    <w:lvl w:ilvl="3" w:tplc="0409000F" w:tentative="1">
+      <w:start w:val="1"/>
+      <w:numFmt w:val="decimal"/>
+      <w:lvlText w:val="%4."/>
+      <w:lvlJc w:val="left"/>
+      <w:pPr>
+        <w:ind w:left="3240" w:hanging="360"/>
+      </w:pPr>
+    </w:lvl>
+    <w:lvl w:ilvl="4" w:tplc="04090019" w:tentative="1">
+      <w:start w:val="1"/>
+      <w:numFmt w:val="lowerLetter"/>
+      <w:lvlText w:val="%5."/>
+      <w:lvlJc w:val="left"/>
+      <w:pPr>
+        <w:ind w:left="3960" w:hanging="360"/>
+      </w:pPr>
+    </w:lvl>
+    <w:lvl w:ilvl="5" w:tplc="0409001B" w:tentative="1">
+      <w:start w:val="1"/>
+      <w:numFmt w:val="lowerRoman"/>
+      <w:lvlText w:val="%6."/>
+      <w:lvlJc w:val="right"/>
+      <w:pPr>
+        <w:ind w:left="4680" w:hanging="180"/>
+      </w:pPr>
+    </w:lvl>
+    <w:lvl w:ilvl="6" w:tplc="0409000F" w:tentative="1">
+      <w:start w:val="1"/>
+      <w:numFmt w:val="decimal"/>
+      <w:lvlText w:val="%7."/>
+      <w:lvlJc w:val="left"/>
+      <w:pPr>
+        <w:ind w:left="5400" w:hanging="360"/>
+      </w:pPr>
+    </w:lvl>
+    <w:lvl w:ilvl="7" w:tplc="04090019" w:tentative="1">
+      <w:start w:val="1"/>
+      <w:numFmt w:val="lowerLetter"/>
+      <w:lvlText w:val="%8."/>
+      <w:lvlJc w:val="left"/>
+      <w:pPr>
+        <w:ind w:left="6120" w:hanging="360"/>
+      </w:pPr>
+    </w:lvl>
+    <w:lvl w:ilvl="8" w:tplc="0409001B" w:tentative="1">
+      <w:start w:val="1"/>
+      <w:numFmt w:val="lowerRoman"/>
+      <w:lvlText w:val="%9."/>
+      <w:lvlJc w:val="right"/>
+      <w:pPr>
+        <w:ind w:left="6840" w:hanging="180"/>
+      </w:pPr>
+    </w:lvl>
+  </w:abstractNum>
+  <w:abstractNum w:abstractNumId="6">
     <w:nsid w:val="73AE2818"/>
     <w:multiLevelType w:val="hybridMultilevel"/>
     <w:tmpl w:val="AEAEC55E"/>
@@ -622,7 +992,7 @@
       </w:pPr>
     </w:lvl>
   </w:abstractNum>
-  <w:abstractNum w:abstractNumId="3">
+  <w:abstractNum w:abstractNumId="7">
     <w:nsid w:val="7C8141F1"/>
     <w:multiLevelType w:val="hybridMultilevel"/>
     <w:tmpl w:val="AC76A53A"/>
@@ -709,16 +1079,28 @@
     </w:lvl>
   </w:abstractNum>
   <w:num w:numId="1">
+    <w:abstractNumId w:val="1"/>
+  </w:num>
+  <w:num w:numId="2">
+    <w:abstractNumId w:val="7"/>
+  </w:num>
+  <w:num w:numId="3">
+    <w:abstractNumId w:val="3"/>
+  </w:num>
+  <w:num w:numId="4">
+    <w:abstractNumId w:val="6"/>
+  </w:num>
+  <w:num w:numId="5">
+    <w:abstractNumId w:val="5"/>
+  </w:num>
+  <w:num w:numId="6">
     <w:abstractNumId w:val="0"/>
   </w:num>
-  <w:num w:numId="2">
-    <w:abstractNumId w:val="3"/>
+  <w:num w:numId="7">
+    <w:abstractNumId w:val="2"/>
   </w:num>
-  <w:num w:numId="3">
-    <w:abstractNumId w:val="1"/>
-  </w:num>
-  <w:num w:numId="4">
-    <w:abstractNumId w:val="2"/>
+  <w:num w:numId="8">
+    <w:abstractNumId w:val="4"/>
   </w:num>
 </w:numbering>
 </file>

</xml_diff>

<commit_message>
added user-case specification for 'register for school account'
</commit_message>
<xml_diff>
--- a/Doc/Usercase-Specification-Thong.docx
+++ b/Doc/Usercase-Specification-Thong.docx
@@ -5,58 +5,123 @@
     <w:p>
       <w:pPr>
         <w:pStyle w:val="Heading1"/>
-      </w:pPr>
-      <w:r>
+        <w:rPr>
+          <w:sz w:val="48"/>
+        </w:rPr>
+      </w:pPr>
+      <w:r>
+        <w:rPr>
+          <w:sz w:val="48"/>
+        </w:rPr>
         <w:t>Use-case specification - &lt;Post/</w:t>
       </w:r>
       <w:r>
+        <w:rPr>
+          <w:sz w:val="48"/>
+        </w:rPr>
         <w:t>edit/delete</w:t>
       </w:r>
       <w:r>
+        <w:rPr>
+          <w:sz w:val="48"/>
+        </w:rPr>
         <w:t xml:space="preserve"> a comment&gt;</w:t>
       </w:r>
     </w:p>
     <w:p>
       <w:pPr>
         <w:pStyle w:val="Heading2"/>
-      </w:pPr>
-      <w:r>
+        <w:rPr>
+          <w:sz w:val="32"/>
+        </w:rPr>
+      </w:pPr>
+      <w:r>
+        <w:rPr>
+          <w:sz w:val="32"/>
+        </w:rPr>
         <w:t>Brief Description</w:t>
       </w:r>
     </w:p>
     <w:p>
-      <w:r>
-        <w:t>This use-cas allows the anonymous users and admin</w:t>
-      </w:r>
-      <w:r>
+      <w:pPr>
+        <w:rPr>
+          <w:sz w:val="20"/>
+        </w:rPr>
+      </w:pPr>
+      <w:r>
+        <w:rPr>
+          <w:sz w:val="20"/>
+        </w:rPr>
+        <w:t>This use-cas</w:t>
+      </w:r>
+      <w:r>
+        <w:rPr>
+          <w:sz w:val="20"/>
+        </w:rPr>
+        <w:t>e</w:t>
+      </w:r>
+      <w:r>
+        <w:rPr>
+          <w:sz w:val="20"/>
+        </w:rPr>
+        <w:t xml:space="preserve"> allows the anonymous users and admin</w:t>
+      </w:r>
+      <w:r>
+        <w:rPr>
+          <w:sz w:val="20"/>
+        </w:rPr>
         <w:t xml:space="preserve"> and admission staff</w:t>
       </w:r>
       <w:r>
+        <w:rPr>
+          <w:sz w:val="20"/>
+        </w:rPr>
         <w:t xml:space="preserve"> to post, edit or remove comments for a articles or a schools in this website.</w:t>
       </w:r>
       <w:r>
+        <w:rPr>
+          <w:sz w:val="20"/>
+        </w:rPr>
         <w:t xml:space="preserve"> This include : post a</w:t>
       </w:r>
       <w:r>
+        <w:rPr>
+          <w:sz w:val="20"/>
+        </w:rPr>
         <w:t xml:space="preserve"> comment, edit a comment, delete</w:t>
       </w:r>
       <w:r>
+        <w:rPr>
+          <w:sz w:val="20"/>
+        </w:rPr>
         <w:t xml:space="preserve"> a comment. </w:t>
       </w:r>
     </w:p>
     <w:p>
       <w:pPr>
         <w:pStyle w:val="Heading2"/>
-      </w:pPr>
-      <w:r>
+        <w:rPr>
+          <w:sz w:val="32"/>
+        </w:rPr>
+      </w:pPr>
+      <w:r>
+        <w:rPr>
+          <w:sz w:val="32"/>
+        </w:rPr>
         <w:t>Flow of events</w:t>
       </w:r>
     </w:p>
     <w:p>
       <w:pPr>
         <w:pStyle w:val="Heading3"/>
-      </w:pPr>
-      <w:r>
+        <w:rPr>
+          <w:sz w:val="24"/>
+        </w:rPr>
+      </w:pPr>
+      <w:r>
+        <w:rPr>
+          <w:sz w:val="24"/>
+        </w:rPr>
         <w:t>Post a commemt</w:t>
       </w:r>
     </w:p>
@@ -67,8 +132,14 @@
           <w:ilvl w:val="0"/>
           <w:numId w:val="4"/>
         </w:numPr>
-      </w:pPr>
-      <w:r>
+        <w:rPr>
+          <w:sz w:val="20"/>
+        </w:rPr>
+      </w:pPr>
+      <w:r>
+        <w:rPr>
+          <w:sz w:val="20"/>
+        </w:rPr>
         <w:t>Enter text into the comment-box</w:t>
       </w:r>
     </w:p>
@@ -79,25 +150,46 @@
           <w:ilvl w:val="0"/>
           <w:numId w:val="4"/>
         </w:numPr>
-      </w:pPr>
-      <w:r>
+        <w:rPr>
+          <w:sz w:val="20"/>
+        </w:rPr>
+      </w:pPr>
+      <w:r>
+        <w:rPr>
+          <w:sz w:val="20"/>
+        </w:rPr>
         <w:t>Push “</w:t>
       </w:r>
       <w:r>
+        <w:rPr>
+          <w:sz w:val="20"/>
+        </w:rPr>
         <w:t>Enter” key on the keyboard or “Comment</w:t>
       </w:r>
       <w:r>
+        <w:rPr>
+          <w:sz w:val="20"/>
+        </w:rPr>
         <w:t xml:space="preserve">” button on the left of comment-box to </w:t>
       </w:r>
       <w:r>
+        <w:rPr>
+          <w:sz w:val="20"/>
+        </w:rPr>
         <w:t>post comment.</w:t>
       </w:r>
     </w:p>
     <w:p>
       <w:pPr>
         <w:pStyle w:val="Heading3"/>
-      </w:pPr>
-      <w:r>
+        <w:rPr>
+          <w:sz w:val="24"/>
+        </w:rPr>
+      </w:pPr>
+      <w:r>
+        <w:rPr>
+          <w:sz w:val="24"/>
+        </w:rPr>
         <w:t>Edit a comment</w:t>
       </w:r>
     </w:p>
@@ -108,23 +200,44 @@
           <w:ilvl w:val="0"/>
           <w:numId w:val="6"/>
         </w:numPr>
-      </w:pPr>
-      <w:r>
+        <w:rPr>
+          <w:sz w:val="20"/>
+        </w:rPr>
+      </w:pPr>
+      <w:r>
+        <w:rPr>
+          <w:sz w:val="20"/>
+        </w:rPr>
         <w:t xml:space="preserve">Click </w:t>
       </w:r>
       <w:r>
+        <w:rPr>
+          <w:sz w:val="20"/>
+        </w:rPr>
         <w:t xml:space="preserve"> “Edit”</w:t>
       </w:r>
       <w:r>
+        <w:rPr>
+          <w:sz w:val="20"/>
+        </w:rPr>
         <w:t xml:space="preserve"> action </w:t>
       </w:r>
       <w:r>
+        <w:rPr>
+          <w:sz w:val="20"/>
+        </w:rPr>
         <w:t>bellow</w:t>
       </w:r>
       <w:r>
+        <w:rPr>
+          <w:sz w:val="20"/>
+        </w:rPr>
         <w:t xml:space="preserve"> </w:t>
       </w:r>
       <w:r>
+        <w:rPr>
+          <w:sz w:val="20"/>
+        </w:rPr>
         <w:t>the comment, a box-form appear for editing.</w:t>
       </w:r>
     </w:p>
@@ -135,11 +248,20 @@
           <w:ilvl w:val="0"/>
           <w:numId w:val="6"/>
         </w:numPr>
-      </w:pPr>
-      <w:r>
+        <w:rPr>
+          <w:sz w:val="20"/>
+        </w:rPr>
+      </w:pPr>
+      <w:r>
+        <w:rPr>
+          <w:sz w:val="20"/>
+        </w:rPr>
         <w:t xml:space="preserve">Enter the text into the </w:t>
       </w:r>
       <w:r>
+        <w:rPr>
+          <w:sz w:val="20"/>
+        </w:rPr>
         <w:t>edit box .</w:t>
       </w:r>
     </w:p>
@@ -150,16 +272,28 @@
           <w:ilvl w:val="0"/>
           <w:numId w:val="6"/>
         </w:numPr>
-      </w:pPr>
-      <w:r>
+        <w:rPr>
+          <w:sz w:val="20"/>
+        </w:rPr>
+      </w:pPr>
+      <w:r>
+        <w:rPr>
+          <w:sz w:val="20"/>
+        </w:rPr>
         <w:t>Click “Save” button to save the comment</w:t>
       </w:r>
     </w:p>
     <w:p>
       <w:pPr>
         <w:pStyle w:val="Heading3"/>
-      </w:pPr>
-      <w:r>
+        <w:rPr>
+          <w:sz w:val="24"/>
+        </w:rPr>
+      </w:pPr>
+      <w:r>
+        <w:rPr>
+          <w:sz w:val="24"/>
+        </w:rPr>
         <w:t>Edit a comment</w:t>
       </w:r>
     </w:p>
@@ -170,14 +304,26 @@
           <w:ilvl w:val="0"/>
           <w:numId w:val="7"/>
         </w:numPr>
-      </w:pPr>
-      <w:r>
+        <w:rPr>
+          <w:sz w:val="20"/>
+        </w:rPr>
+      </w:pPr>
+      <w:r>
+        <w:rPr>
+          <w:sz w:val="20"/>
+        </w:rPr>
         <w:t>Click the “Delete”</w:t>
       </w:r>
       <w:r>
+        <w:rPr>
+          <w:sz w:val="20"/>
+        </w:rPr>
         <w:t xml:space="preserve"> action bellow the comment, beside “Edit” action</w:t>
       </w:r>
       <w:r>
+        <w:rPr>
+          <w:sz w:val="20"/>
+        </w:rPr>
         <w:t>, a alert dialog appear to verify the action.</w:t>
       </w:r>
     </w:p>
@@ -188,84 +334,151 @@
           <w:ilvl w:val="0"/>
           <w:numId w:val="7"/>
         </w:numPr>
-      </w:pPr>
-      <w:r>
+        <w:rPr>
+          <w:sz w:val="20"/>
+        </w:rPr>
+      </w:pPr>
+      <w:r>
+        <w:rPr>
+          <w:sz w:val="20"/>
+        </w:rPr>
         <w:t>Click “Confirm” button to confirm delete action.</w:t>
       </w:r>
     </w:p>
     <w:p>
       <w:pPr>
         <w:pStyle w:val="Heading2"/>
-      </w:pPr>
-      <w:r>
+        <w:rPr>
+          <w:sz w:val="32"/>
+        </w:rPr>
+      </w:pPr>
+      <w:r>
+        <w:rPr>
+          <w:sz w:val="32"/>
+        </w:rPr>
         <w:t>Associations</w:t>
       </w:r>
     </w:p>
     <w:p>
       <w:pPr>
         <w:pStyle w:val="Heading3"/>
-      </w:pPr>
-      <w:r>
+        <w:rPr>
+          <w:sz w:val="24"/>
+        </w:rPr>
+      </w:pPr>
+      <w:r>
+        <w:rPr>
+          <w:sz w:val="24"/>
+        </w:rPr>
         <w:t>Actors</w:t>
       </w:r>
     </w:p>
     <w:p>
-      <w:r>
+      <w:pPr>
+        <w:rPr>
+          <w:sz w:val="20"/>
+        </w:rPr>
+      </w:pPr>
+      <w:r>
+        <w:rPr>
+          <w:sz w:val="20"/>
+        </w:rPr>
         <w:t>The actor st</w:t>
       </w:r>
       <w:r>
+        <w:rPr>
+          <w:sz w:val="20"/>
+        </w:rPr>
         <w:t>arting this use case is:</w:t>
       </w:r>
       <w:r>
+        <w:rPr>
+          <w:sz w:val="20"/>
+        </w:rPr>
         <w:br/>
       </w:r>
       <w:r>
+        <w:rPr>
+          <w:sz w:val="20"/>
+        </w:rPr>
         <w:tab/>
+        <w:t>- Adm</w:t>
+      </w:r>
+      <w:r>
+        <w:rPr>
+          <w:sz w:val="20"/>
+        </w:rPr>
+        <w:t>inistrator</w:t>
+      </w:r>
+      <w:r>
+        <w:rPr>
+          <w:sz w:val="20"/>
+        </w:rPr>
+        <w:t>s or Admission staffs or Logged</w:t>
+      </w:r>
+      <w:r>
+        <w:rPr>
+          <w:sz w:val="20"/>
+        </w:rPr>
         <w:t>-</w:t>
       </w:r>
       <w:r>
-        <w:t xml:space="preserve"> </w:t>
-      </w:r>
-      <w:r>
-        <w:t>Adm</w:t>
-      </w:r>
-      <w:r>
-        <w:t>inistrator</w:t>
-      </w:r>
-      <w:r>
-        <w:t>s or Admission staffs or Logged</w:t>
-      </w:r>
-      <w:r>
-        <w:t>-</w:t>
-      </w:r>
-      <w:r>
+        <w:rPr>
+          <w:sz w:val="20"/>
+        </w:rPr>
         <w:t>u</w:t>
       </w:r>
       <w:r>
+        <w:rPr>
+          <w:sz w:val="20"/>
+        </w:rPr>
         <w:t>ser</w:t>
       </w:r>
       <w:r>
+        <w:rPr>
+          <w:sz w:val="20"/>
+        </w:rPr>
         <w:t>s</w:t>
       </w:r>
     </w:p>
     <w:p>
       <w:pPr>
         <w:pStyle w:val="Heading3"/>
-      </w:pPr>
-      <w:r>
+        <w:rPr>
+          <w:sz w:val="24"/>
+        </w:rPr>
+      </w:pPr>
+      <w:r>
+        <w:rPr>
+          <w:sz w:val="24"/>
+        </w:rPr>
         <w:t>Associations to Other Use Cases</w:t>
       </w:r>
     </w:p>
     <w:p>
-      <w:r>
+      <w:pPr>
+        <w:rPr>
+          <w:sz w:val="20"/>
+        </w:rPr>
+      </w:pPr>
+      <w:r>
+        <w:rPr>
+          <w:sz w:val="20"/>
+        </w:rPr>
         <w:t>None.</w:t>
       </w:r>
     </w:p>
     <w:p>
       <w:pPr>
         <w:pStyle w:val="Heading3"/>
-      </w:pPr>
-      <w:r>
+        <w:rPr>
+          <w:sz w:val="24"/>
+        </w:rPr>
+      </w:pPr>
+      <w:r>
+        <w:rPr>
+          <w:sz w:val="24"/>
+        </w:rPr>
         <w:t>Associations from Other Use Cases</w:t>
       </w:r>
     </w:p>
@@ -276,8 +489,14 @@
           <w:ilvl w:val="0"/>
           <w:numId w:val="8"/>
         </w:numPr>
-      </w:pPr>
-      <w:r>
+        <w:rPr>
+          <w:sz w:val="20"/>
+        </w:rPr>
+      </w:pPr>
+      <w:r>
+        <w:rPr>
+          <w:sz w:val="20"/>
+        </w:rPr>
         <w:t xml:space="preserve">Login viva social network accoutn </w:t>
       </w:r>
     </w:p>
@@ -288,56 +507,480 @@
           <w:ilvl w:val="0"/>
           <w:numId w:val="8"/>
         </w:numPr>
-      </w:pPr>
-      <w:r>
+        <w:rPr>
+          <w:sz w:val="20"/>
+        </w:rPr>
+      </w:pPr>
+      <w:r>
+        <w:rPr>
+          <w:sz w:val="20"/>
+        </w:rPr>
         <w:t xml:space="preserve"> Login/logout</w:t>
       </w:r>
     </w:p>
     <w:p>
       <w:pPr>
         <w:pStyle w:val="Heading2"/>
-      </w:pPr>
-      <w:r>
+        <w:rPr>
+          <w:sz w:val="32"/>
+        </w:rPr>
+      </w:pPr>
+      <w:r>
+        <w:rPr>
+          <w:sz w:val="32"/>
+        </w:rPr>
         <w:t>Pre-Conditions</w:t>
       </w:r>
     </w:p>
     <w:p>
-      <w:r>
-        <w:t>Before th</w:t>
-      </w:r>
-      <w:r>
-        <w:t xml:space="preserve">is use case begins the </w:t>
-      </w:r>
-      <w:r>
+      <w:pPr>
+        <w:rPr>
+          <w:sz w:val="20"/>
+        </w:rPr>
+      </w:pPr>
+      <w:r>
+        <w:rPr>
+          <w:sz w:val="20"/>
+        </w:rPr>
+        <w:t xml:space="preserve">Before this use case begins the </w:t>
+      </w:r>
+      <w:r>
+        <w:rPr>
+          <w:sz w:val="20"/>
+        </w:rPr>
         <w:t xml:space="preserve">users </w:t>
       </w:r>
       <w:r>
+        <w:rPr>
+          <w:sz w:val="20"/>
+        </w:rPr>
         <w:t>ha</w:t>
       </w:r>
       <w:r>
+        <w:rPr>
+          <w:sz w:val="20"/>
+        </w:rPr>
         <w:t>ve</w:t>
       </w:r>
       <w:r>
+        <w:rPr>
+          <w:sz w:val="20"/>
+        </w:rPr>
         <w:t xml:space="preserve"> logged onto the system.</w:t>
       </w:r>
     </w:p>
     <w:p>
       <w:pPr>
         <w:pStyle w:val="Heading2"/>
-      </w:pPr>
-      <w:r>
+        <w:rPr>
+          <w:sz w:val="32"/>
+        </w:rPr>
+      </w:pPr>
+      <w:r>
+        <w:rPr>
+          <w:sz w:val="32"/>
+        </w:rPr>
+        <w:t>Special Requirements</w:t>
+      </w:r>
+    </w:p>
+    <w:p>
+      <w:pPr>
+        <w:rPr>
+          <w:sz w:val="20"/>
+        </w:rPr>
+      </w:pPr>
+      <w:r>
+        <w:rPr>
+          <w:sz w:val="20"/>
+        </w:rPr>
+        <w:t>None</w:t>
+      </w:r>
+    </w:p>
+    <w:p>
+      <w:pPr>
+        <w:rPr>
+          <w:sz w:val="20"/>
+        </w:rPr>
+      </w:pPr>
+    </w:p>
+    <w:p>
+      <w:pPr>
+        <w:rPr>
+          <w:sz w:val="20"/>
+        </w:rPr>
+      </w:pPr>
+    </w:p>
+    <w:p>
+      <w:pPr>
+        <w:rPr>
+          <w:sz w:val="20"/>
+        </w:rPr>
+      </w:pPr>
+    </w:p>
+    <w:p>
+      <w:pPr>
+        <w:pStyle w:val="Heading1"/>
+        <w:rPr>
+          <w:sz w:val="44"/>
+        </w:rPr>
+      </w:pPr>
+      <w:r>
+        <w:rPr>
+          <w:sz w:val="44"/>
+        </w:rPr>
         <w:lastRenderedPageBreak/>
-        <w:t>Special Requirements</w:t>
-      </w:r>
-    </w:p>
-    <w:p>
-      <w:r>
-        <w:t>None</w:t>
-      </w:r>
-    </w:p>
-    <w:p>
+        <w:t>Use-case specification - &lt;</w:t>
+      </w:r>
+      <w:r>
+        <w:rPr>
+          <w:sz w:val="44"/>
+        </w:rPr>
+        <w:t>Register for school account</w:t>
+      </w:r>
+      <w:r>
+        <w:rPr>
+          <w:sz w:val="44"/>
+        </w:rPr>
+        <w:t xml:space="preserve"> </w:t>
+      </w:r>
+      <w:r>
+        <w:rPr>
+          <w:sz w:val="44"/>
+        </w:rPr>
+        <w:t>&gt;</w:t>
+      </w:r>
+    </w:p>
+    <w:p>
+      <w:pPr>
+        <w:pStyle w:val="Heading2"/>
+        <w:rPr>
+          <w:sz w:val="28"/>
+        </w:rPr>
+      </w:pPr>
+      <w:r>
+        <w:rPr>
+          <w:sz w:val="28"/>
+        </w:rPr>
+        <w:t>Brief Description</w:t>
+      </w:r>
+    </w:p>
+    <w:p>
+      <w:r>
+        <w:rPr>
+          <w:sz w:val="20"/>
+          <w:szCs w:val="20"/>
+        </w:rPr>
+        <w:t>This use-case allows anonymous users to send a request to administrator to g</w:t>
+      </w:r>
+      <w:r>
+        <w:rPr>
+          <w:sz w:val="20"/>
+          <w:szCs w:val="20"/>
+        </w:rPr>
+        <w:t>et an account for him/her schoo</w:t>
+      </w:r>
+      <w:r>
+        <w:rPr>
+          <w:sz w:val="20"/>
+          <w:szCs w:val="20"/>
+        </w:rPr>
+        <w:t>l.</w:t>
+      </w:r>
+      <w:r>
+        <w:rPr>
+          <w:sz w:val="20"/>
+          <w:szCs w:val="20"/>
+        </w:rPr>
+        <w:t xml:space="preserve"> After receiving the request, admin will examine the information, accept or reject the request and send the response to users via email</w:t>
+      </w:r>
+      <w:r>
+        <w:t>.</w:t>
+      </w:r>
+    </w:p>
+    <w:p>
+      <w:pPr>
+        <w:pStyle w:val="Heading2"/>
+        <w:rPr>
+          <w:sz w:val="28"/>
+        </w:rPr>
+      </w:pPr>
+      <w:r>
+        <w:rPr>
+          <w:sz w:val="28"/>
+        </w:rPr>
+        <w:t>Flow of events</w:t>
+      </w:r>
+    </w:p>
+    <w:p>
+      <w:pPr>
+        <w:rPr>
+          <w:sz w:val="20"/>
+          <w:szCs w:val="20"/>
+        </w:rPr>
+      </w:pPr>
+      <w:r>
+        <w:rPr>
+          <w:sz w:val="20"/>
+          <w:szCs w:val="20"/>
+        </w:rPr>
+        <w:t>Register for school account</w:t>
+      </w:r>
+    </w:p>
+    <w:p>
+      <w:pPr>
+        <w:pStyle w:val="ListParagraph"/>
+        <w:numPr>
+          <w:ilvl w:val="0"/>
+          <w:numId w:val="9"/>
+        </w:numPr>
+        <w:rPr>
+          <w:sz w:val="20"/>
+          <w:szCs w:val="20"/>
+        </w:rPr>
+      </w:pPr>
+      <w:r>
+        <w:rPr>
+          <w:sz w:val="20"/>
+          <w:szCs w:val="20"/>
+        </w:rPr>
+        <w:t>Click the “Register account” button, the registration form will appear</w:t>
+      </w:r>
+    </w:p>
+    <w:p>
+      <w:pPr>
+        <w:pStyle w:val="ListParagraph"/>
+        <w:numPr>
+          <w:ilvl w:val="0"/>
+          <w:numId w:val="9"/>
+        </w:numPr>
+        <w:rPr>
+          <w:sz w:val="20"/>
+          <w:szCs w:val="20"/>
+        </w:rPr>
+      </w:pPr>
+      <w:r>
+        <w:rPr>
+          <w:sz w:val="20"/>
+          <w:szCs w:val="20"/>
+        </w:rPr>
+        <w:t>Fill in the registration form</w:t>
+      </w:r>
+    </w:p>
+    <w:p>
+      <w:pPr>
+        <w:pStyle w:val="ListParagraph"/>
+        <w:numPr>
+          <w:ilvl w:val="0"/>
+          <w:numId w:val="9"/>
+        </w:numPr>
+        <w:rPr>
+          <w:sz w:val="20"/>
+          <w:szCs w:val="20"/>
+        </w:rPr>
+      </w:pPr>
+      <w:r>
+        <w:rPr>
+          <w:sz w:val="20"/>
+          <w:szCs w:val="20"/>
+        </w:rPr>
+        <w:t>Click “Send” button to send the request to the administrator</w:t>
+      </w:r>
+    </w:p>
+    <w:p>
+      <w:pPr>
+        <w:pStyle w:val="Heading2"/>
+        <w:rPr>
+          <w:sz w:val="28"/>
+        </w:rPr>
+      </w:pPr>
+      <w:r>
+        <w:rPr>
+          <w:sz w:val="28"/>
+        </w:rPr>
+        <w:t>Associations</w:t>
+      </w:r>
+    </w:p>
+    <w:p>
+      <w:pPr>
+        <w:pStyle w:val="Heading3"/>
+        <w:rPr>
+          <w:sz w:val="22"/>
+        </w:rPr>
+      </w:pPr>
+      <w:r>
+        <w:rPr>
+          <w:sz w:val="22"/>
+        </w:rPr>
+        <w:t>Actors</w:t>
+      </w:r>
+    </w:p>
+    <w:p>
+      <w:pPr>
+        <w:rPr>
+          <w:sz w:val="20"/>
+          <w:szCs w:val="20"/>
+        </w:rPr>
+      </w:pPr>
+      <w:r>
+        <w:rPr>
+          <w:sz w:val="20"/>
+          <w:szCs w:val="20"/>
+        </w:rPr>
+        <w:t>The actor st</w:t>
+      </w:r>
+      <w:r>
+        <w:rPr>
+          <w:sz w:val="20"/>
+          <w:szCs w:val="20"/>
+        </w:rPr>
+        <w:t>arting this use case is: Anonymous users</w:t>
+      </w:r>
+      <w:r>
+        <w:rPr>
+          <w:sz w:val="20"/>
+          <w:szCs w:val="20"/>
+        </w:rPr>
+        <w:tab/>
+      </w:r>
+    </w:p>
+    <w:p>
+      <w:pPr>
+        <w:pStyle w:val="Heading3"/>
+        <w:rPr>
+          <w:sz w:val="22"/>
+        </w:rPr>
+      </w:pPr>
+      <w:r>
+        <w:rPr>
+          <w:sz w:val="22"/>
+        </w:rPr>
+        <w:t>Associations to Other Use Cases</w:t>
+      </w:r>
+    </w:p>
+    <w:p>
+      <w:pPr>
+        <w:rPr>
+          <w:sz w:val="20"/>
+          <w:szCs w:val="20"/>
+        </w:rPr>
+      </w:pPr>
+      <w:r>
+        <w:rPr>
+          <w:sz w:val="20"/>
+          <w:szCs w:val="20"/>
+        </w:rPr>
+        <w:t>None.</w:t>
+      </w:r>
+    </w:p>
+    <w:p>
+      <w:pPr>
+        <w:pStyle w:val="Heading3"/>
+        <w:rPr>
+          <w:sz w:val="22"/>
+        </w:rPr>
+      </w:pPr>
+      <w:r>
+        <w:rPr>
+          <w:sz w:val="22"/>
+        </w:rPr>
+        <w:t>Associations from Other Use Cases</w:t>
+      </w:r>
+    </w:p>
+    <w:p>
+      <w:pPr>
+        <w:rPr>
+          <w:sz w:val="20"/>
+          <w:szCs w:val="20"/>
+        </w:rPr>
+      </w:pPr>
+      <w:r>
+        <w:rPr>
+          <w:sz w:val="20"/>
+          <w:szCs w:val="20"/>
+        </w:rPr>
+        <w:t>None.</w:t>
+      </w:r>
+    </w:p>
+    <w:p>
+      <w:pPr>
+        <w:pStyle w:val="Heading2"/>
+        <w:rPr>
+          <w:sz w:val="28"/>
+        </w:rPr>
+      </w:pPr>
+      <w:r>
+        <w:rPr>
+          <w:sz w:val="28"/>
+        </w:rPr>
+        <w:t>Pre-Conditions</w:t>
+      </w:r>
       <w:bookmarkStart w:id="0" w:name="_GoBack"/>
       <w:bookmarkEnd w:id="0"/>
+    </w:p>
+    <w:p>
+      <w:pPr>
+        <w:rPr>
+          <w:sz w:val="20"/>
+          <w:szCs w:val="20"/>
+        </w:rPr>
+      </w:pPr>
+      <w:r>
+        <w:rPr>
+          <w:sz w:val="20"/>
+          <w:szCs w:val="20"/>
+        </w:rPr>
+        <w:t>None.</w:t>
+      </w:r>
+    </w:p>
+    <w:p>
+      <w:pPr>
+        <w:pStyle w:val="Heading2"/>
+        <w:rPr>
+          <w:sz w:val="28"/>
+        </w:rPr>
+      </w:pPr>
+      <w:r>
+        <w:rPr>
+          <w:sz w:val="28"/>
+        </w:rPr>
+        <w:t>Special Requirements</w:t>
+      </w:r>
+    </w:p>
+    <w:p>
+      <w:pPr>
+        <w:rPr>
+          <w:sz w:val="20"/>
+          <w:szCs w:val="20"/>
+        </w:rPr>
+      </w:pPr>
+      <w:r>
+        <w:rPr>
+          <w:sz w:val="20"/>
+          <w:szCs w:val="20"/>
+        </w:rPr>
+        <w:t>None</w:t>
+      </w:r>
+    </w:p>
+    <w:p>
+      <w:pPr>
+        <w:rPr>
+          <w:sz w:val="18"/>
+        </w:rPr>
+      </w:pPr>
+    </w:p>
+    <w:p>
+      <w:pPr>
+        <w:rPr>
+          <w:sz w:val="20"/>
+        </w:rPr>
+      </w:pPr>
+    </w:p>
+    <w:p>
+      <w:pPr>
+        <w:rPr>
+          <w:sz w:val="20"/>
+        </w:rPr>
+      </w:pPr>
     </w:p>
     <w:sectPr>
       <w:pgSz w:w="12240" w:h="15840"/>
@@ -527,6 +1170,95 @@
     </w:lvl>
   </w:abstractNum>
   <w:abstractNum w:abstractNumId="2">
+    <w:nsid w:val="28864AEC"/>
+    <w:multiLevelType w:val="hybridMultilevel"/>
+    <w:tmpl w:val="7F8EDEBA"/>
+    <w:lvl w:ilvl="0" w:tplc="0409000F">
+      <w:start w:val="1"/>
+      <w:numFmt w:val="decimal"/>
+      <w:lvlText w:val="%1."/>
+      <w:lvlJc w:val="left"/>
+      <w:pPr>
+        <w:ind w:left="720" w:hanging="360"/>
+      </w:pPr>
+      <w:rPr>
+        <w:rFonts w:hint="default"/>
+      </w:rPr>
+    </w:lvl>
+    <w:lvl w:ilvl="1" w:tplc="04090019" w:tentative="1">
+      <w:start w:val="1"/>
+      <w:numFmt w:val="lowerLetter"/>
+      <w:lvlText w:val="%2."/>
+      <w:lvlJc w:val="left"/>
+      <w:pPr>
+        <w:ind w:left="1440" w:hanging="360"/>
+      </w:pPr>
+    </w:lvl>
+    <w:lvl w:ilvl="2" w:tplc="0409001B" w:tentative="1">
+      <w:start w:val="1"/>
+      <w:numFmt w:val="lowerRoman"/>
+      <w:lvlText w:val="%3."/>
+      <w:lvlJc w:val="right"/>
+      <w:pPr>
+        <w:ind w:left="2160" w:hanging="180"/>
+      </w:pPr>
+    </w:lvl>
+    <w:lvl w:ilvl="3" w:tplc="0409000F" w:tentative="1">
+      <w:start w:val="1"/>
+      <w:numFmt w:val="decimal"/>
+      <w:lvlText w:val="%4."/>
+      <w:lvlJc w:val="left"/>
+      <w:pPr>
+        <w:ind w:left="2880" w:hanging="360"/>
+      </w:pPr>
+    </w:lvl>
+    <w:lvl w:ilvl="4" w:tplc="04090019" w:tentative="1">
+      <w:start w:val="1"/>
+      <w:numFmt w:val="lowerLetter"/>
+      <w:lvlText w:val="%5."/>
+      <w:lvlJc w:val="left"/>
+      <w:pPr>
+        <w:ind w:left="3600" w:hanging="360"/>
+      </w:pPr>
+    </w:lvl>
+    <w:lvl w:ilvl="5" w:tplc="0409001B" w:tentative="1">
+      <w:start w:val="1"/>
+      <w:numFmt w:val="lowerRoman"/>
+      <w:lvlText w:val="%6."/>
+      <w:lvlJc w:val="right"/>
+      <w:pPr>
+        <w:ind w:left="4320" w:hanging="180"/>
+      </w:pPr>
+    </w:lvl>
+    <w:lvl w:ilvl="6" w:tplc="0409000F" w:tentative="1">
+      <w:start w:val="1"/>
+      <w:numFmt w:val="decimal"/>
+      <w:lvlText w:val="%7."/>
+      <w:lvlJc w:val="left"/>
+      <w:pPr>
+        <w:ind w:left="5040" w:hanging="360"/>
+      </w:pPr>
+    </w:lvl>
+    <w:lvl w:ilvl="7" w:tplc="04090019" w:tentative="1">
+      <w:start w:val="1"/>
+      <w:numFmt w:val="lowerLetter"/>
+      <w:lvlText w:val="%8."/>
+      <w:lvlJc w:val="left"/>
+      <w:pPr>
+        <w:ind w:left="5760" w:hanging="360"/>
+      </w:pPr>
+    </w:lvl>
+    <w:lvl w:ilvl="8" w:tplc="0409001B" w:tentative="1">
+      <w:start w:val="1"/>
+      <w:numFmt w:val="lowerRoman"/>
+      <w:lvlText w:val="%9."/>
+      <w:lvlJc w:val="right"/>
+      <w:pPr>
+        <w:ind w:left="6480" w:hanging="180"/>
+      </w:pPr>
+    </w:lvl>
+  </w:abstractNum>
+  <w:abstractNum w:abstractNumId="3">
     <w:nsid w:val="28B445B5"/>
     <w:multiLevelType w:val="hybridMultilevel"/>
     <w:tmpl w:val="B2807818"/>
@@ -615,7 +1347,7 @@
       </w:pPr>
     </w:lvl>
   </w:abstractNum>
-  <w:abstractNum w:abstractNumId="3">
+  <w:abstractNum w:abstractNumId="4">
     <w:nsid w:val="2AC61689"/>
     <w:multiLevelType w:val="hybridMultilevel"/>
     <w:tmpl w:val="81F630B0"/>
@@ -701,7 +1433,7 @@
       </w:pPr>
     </w:lvl>
   </w:abstractNum>
-  <w:abstractNum w:abstractNumId="4">
+  <w:abstractNum w:abstractNumId="5">
     <w:nsid w:val="46450993"/>
     <w:multiLevelType w:val="hybridMultilevel"/>
     <w:tmpl w:val="2BB8763A"/>
@@ -814,7 +1546,7 @@
       </w:rPr>
     </w:lvl>
   </w:abstractNum>
-  <w:abstractNum w:abstractNumId="5">
+  <w:abstractNum w:abstractNumId="6">
     <w:nsid w:val="71884500"/>
     <w:multiLevelType w:val="hybridMultilevel"/>
     <w:tmpl w:val="1DAEED70"/>
@@ -903,7 +1635,7 @@
       </w:pPr>
     </w:lvl>
   </w:abstractNum>
-  <w:abstractNum w:abstractNumId="6">
+  <w:abstractNum w:abstractNumId="7">
     <w:nsid w:val="73AE2818"/>
     <w:multiLevelType w:val="hybridMultilevel"/>
     <w:tmpl w:val="AEAEC55E"/>
@@ -992,7 +1724,7 @@
       </w:pPr>
     </w:lvl>
   </w:abstractNum>
-  <w:abstractNum w:abstractNumId="7">
+  <w:abstractNum w:abstractNumId="8">
     <w:nsid w:val="7C8141F1"/>
     <w:multiLevelType w:val="hybridMultilevel"/>
     <w:tmpl w:val="AC76A53A"/>
@@ -1082,25 +1814,28 @@
     <w:abstractNumId w:val="1"/>
   </w:num>
   <w:num w:numId="2">
+    <w:abstractNumId w:val="8"/>
+  </w:num>
+  <w:num w:numId="3">
+    <w:abstractNumId w:val="4"/>
+  </w:num>
+  <w:num w:numId="4">
     <w:abstractNumId w:val="7"/>
   </w:num>
-  <w:num w:numId="3">
-    <w:abstractNumId w:val="3"/>
-  </w:num>
-  <w:num w:numId="4">
+  <w:num w:numId="5">
     <w:abstractNumId w:val="6"/>
-  </w:num>
-  <w:num w:numId="5">
-    <w:abstractNumId w:val="5"/>
   </w:num>
   <w:num w:numId="6">
     <w:abstractNumId w:val="0"/>
   </w:num>
   <w:num w:numId="7">
-    <w:abstractNumId w:val="2"/>
+    <w:abstractNumId w:val="3"/>
   </w:num>
   <w:num w:numId="8">
-    <w:abstractNumId w:val="4"/>
+    <w:abstractNumId w:val="5"/>
+  </w:num>
+  <w:num w:numId="9">
+    <w:abstractNumId w:val="2"/>
   </w:num>
 </w:numbering>
 </file>

</xml_diff>